<commit_message>
update user login related with contact
</commit_message>
<xml_diff>
--- a/bcplanning/docs/Development Notes.docx
+++ b/bcplanning/docs/Development Notes.docx
@@ -60,7 +60,10 @@
         </w:numPr>
       </w:pPr>
       <w:r>
-        <w:t>Install app: account -&gt; system will install invoicing module that consist vendor/customer.</w:t>
+        <w:t xml:space="preserve">Install app: </w:t>
+      </w:r>
+      <w:r>
+        <w:t>contacts</w:t>
       </w:r>
     </w:p>
     <w:p>
@@ -72,7 +75,10 @@
         </w:numPr>
       </w:pPr>
       <w:r>
-        <w:t>Create New Vendor</w:t>
+        <w:t xml:space="preserve">Create New </w:t>
+      </w:r>
+      <w:r>
+        <w:t>Contact as a vendor/partner</w:t>
       </w:r>
     </w:p>
     <w:p>
@@ -84,7 +90,31 @@
         </w:numPr>
       </w:pPr>
       <w:r>
-        <w:t>Assign a salesperson as a user of the vendor (e.g., User01).</w:t>
+        <w:t>Create Contacts.</w:t>
+      </w:r>
+    </w:p>
+    <w:p>
+      <w:pPr>
+        <w:pStyle w:val="ListParagraph"/>
+        <w:numPr>
+          <w:ilvl w:val="2"/>
+          <w:numId w:val="1"/>
+        </w:numPr>
+      </w:pPr>
+      <w:r>
+        <w:t>As a Company</w:t>
+      </w:r>
+    </w:p>
+    <w:p>
+      <w:pPr>
+        <w:pStyle w:val="ListParagraph"/>
+        <w:numPr>
+          <w:ilvl w:val="2"/>
+          <w:numId w:val="1"/>
+        </w:numPr>
+      </w:pPr>
+      <w:r>
+        <w:t>As a Person -&gt; link to company, act as a resource</w:t>
       </w:r>
     </w:p>
     <w:p>
@@ -96,19 +126,43 @@
         </w:numPr>
       </w:pPr>
       <w:r>
-        <w:t>Create Contacts.</w:t>
-      </w:r>
-    </w:p>
-    <w:p>
-      <w:pPr>
-        <w:pStyle w:val="ListParagraph"/>
-        <w:numPr>
-          <w:ilvl w:val="1"/>
-          <w:numId w:val="1"/>
-        </w:numPr>
-      </w:pPr>
-      <w:r>
-        <w:t>After step 4.b, the vendor can log in to the Web Portal (e.g., as User01) and perform CRUD operations on contacts. The goal is for contacts to become resources for the vendor, which will then be used in project tasks.</w:t>
+        <w:t>After step 4.</w:t>
+      </w:r>
+      <w:r>
+        <w:t>a:</w:t>
+      </w:r>
+    </w:p>
+    <w:p>
+      <w:pPr>
+        <w:pStyle w:val="ListParagraph"/>
+        <w:numPr>
+          <w:ilvl w:val="2"/>
+          <w:numId w:val="1"/>
+        </w:numPr>
+      </w:pPr>
+      <w:r>
+        <w:t xml:space="preserve">As a company -&gt; </w:t>
+      </w:r>
+      <w:r>
+        <w:t xml:space="preserve">the </w:t>
+      </w:r>
+      <w:r>
+        <w:t>vendor</w:t>
+      </w:r>
+      <w:r>
+        <w:t xml:space="preserve"> can log in to the Web Portal (e.g., as </w:t>
+      </w:r>
+      <w:r>
+        <w:t>Ven01</w:t>
+      </w:r>
+      <w:r>
+        <w:t>) and perform CRUD operations on contacts</w:t>
+      </w:r>
+      <w:r>
+        <w:t xml:space="preserve"> as resource</w:t>
+      </w:r>
+      <w:r>
+        <w:t>. The goal is for contacts to become resources for the vendor, which will then be used in project tasks.</w:t>
       </w:r>
     </w:p>
     <w:p>
@@ -1028,6 +1082,7 @@
   <w:style w:type="character" w:default="1" w:styleId="DefaultParagraphFont">
     <w:name w:val="Default Paragraph Font"/>
     <w:uiPriority w:val="1"/>
+    <w:semiHidden/>
     <w:unhideWhenUsed/>
   </w:style>
   <w:style w:type="table" w:default="1" w:styleId="TableNormal">

</xml_diff>